<commit_message>
Added links in Proposal
</commit_message>
<xml_diff>
--- a/(AITS)-Project_Proposal.docx
+++ b/(AITS)-Project_Proposal.docx
@@ -646,16 +646,25 @@
                 <w:rFonts w:ascii="Cambria" w:eastAsia="Arial Unicode MS" w:hAnsi="Cambria" w:cs="Arial Unicode MS"/>
               </w:rPr>
             </w:pPr>
+            <w:proofErr w:type="spellStart"/>
             <w:r>
               <w:rPr>
                 <w:rFonts w:ascii="Cambria" w:eastAsia="Arial Unicode MS" w:hAnsi="Cambria" w:cs="Arial Unicode MS"/>
               </w:rPr>
-              <w:t xml:space="preserve">Seanice </w:t>
-            </w:r>
+              <w:t>Seanice</w:t>
+            </w:r>
+            <w:proofErr w:type="spellEnd"/>
             <w:r>
               <w:rPr>
                 <w:rFonts w:ascii="Cambria" w:eastAsia="Arial Unicode MS" w:hAnsi="Cambria" w:cs="Arial Unicode MS"/>
               </w:rPr>
+              <w:t xml:space="preserve"> </w:t>
+            </w:r>
+            <w:proofErr w:type="spellStart"/>
+            <w:r>
+              <w:rPr>
+                <w:rFonts w:ascii="Cambria" w:eastAsia="Arial Unicode MS" w:hAnsi="Cambria" w:cs="Arial Unicode MS"/>
+              </w:rPr>
               <w:t>N</w:t>
             </w:r>
             <w:r>
@@ -664,6 +673,7 @@
               </w:rPr>
               <w:t>abasirye</w:t>
             </w:r>
+            <w:proofErr w:type="spellEnd"/>
           </w:p>
           <w:p>
             <w:pPr>
@@ -867,11 +877,19 @@
               </w:rPr>
               <w:t xml:space="preserve">Solomon Jessy </w:t>
             </w:r>
+            <w:proofErr w:type="spellStart"/>
             <w:r>
               <w:rPr>
                 <w:rFonts w:ascii="Cambria" w:eastAsia="Arial Unicode MS" w:hAnsi="Cambria" w:cs="Arial Unicode MS"/>
               </w:rPr>
-              <w:t xml:space="preserve">Kiyingi </w:t>
+              <w:t>Kiyingi</w:t>
+            </w:r>
+            <w:proofErr w:type="spellEnd"/>
+            <w:r>
+              <w:rPr>
+                <w:rFonts w:ascii="Cambria" w:eastAsia="Arial Unicode MS" w:hAnsi="Cambria" w:cs="Arial Unicode MS"/>
+              </w:rPr>
+              <w:t xml:space="preserve"> </w:t>
             </w:r>
           </w:p>
           <w:p>
@@ -965,12 +983,14 @@
               </w:rPr>
               <w:t xml:space="preserve">Jonan </w:t>
             </w:r>
+            <w:proofErr w:type="spellStart"/>
             <w:r>
               <w:rPr>
                 <w:rFonts w:ascii="Cambria" w:eastAsia="Arial Unicode MS" w:hAnsi="Cambria" w:cs="Arial Unicode MS"/>
               </w:rPr>
               <w:t>Akandwanaho</w:t>
             </w:r>
+            <w:proofErr w:type="spellEnd"/>
           </w:p>
           <w:p>
             <w:pPr>
@@ -2006,7 +2026,7 @@
               </wp:anchor>
             </w:drawing>
           </mc:Choice>
-          <mc:Fallback xmlns:w16sdtfl="http://schemas.microsoft.com/office/word/2024/wordml/sdtformatlock" xmlns:w16du="http://schemas.microsoft.com/office/word/2023/wordml/word16du" xmlns:oel="http://schemas.microsoft.com/office/2019/extlst">
+          <mc:Fallback xmlns:oel="http://schemas.microsoft.com/office/2019/extlst" xmlns:w16du="http://schemas.microsoft.com/office/word/2023/wordml/word16du" xmlns:w16sdtfl="http://schemas.microsoft.com/office/word/2024/wordml/sdtformatlock">
             <w:pict>
               <v:shapetype w14:anchorId="3D0277BF" id="_x0000_t75" coordsize="21600,21600" o:spt="75" o:preferrelative="t" path="m@4@5l@4@11@9@11@9@5xe" filled="f" stroked="f">
                 <v:stroke joinstyle="miter"/>
@@ -2121,14 +2141,34 @@
           <w:szCs w:val="24"/>
         </w:rPr>
       </w:pPr>
-      <w:r>
-        <w:rPr>
-          <w:rFonts w:ascii="Cambria" w:hAnsi="Cambria"/>
-          <w:sz w:val="24"/>
-          <w:szCs w:val="24"/>
-        </w:rPr>
-        <w:t>Seanice Nabasirye</w:t>
-      </w:r>
+      <w:proofErr w:type="spellStart"/>
+      <w:r>
+        <w:rPr>
+          <w:rFonts w:ascii="Cambria" w:hAnsi="Cambria"/>
+          <w:sz w:val="24"/>
+          <w:szCs w:val="24"/>
+        </w:rPr>
+        <w:t>Seanice</w:t>
+      </w:r>
+      <w:proofErr w:type="spellEnd"/>
+      <w:r>
+        <w:rPr>
+          <w:rFonts w:ascii="Cambria" w:hAnsi="Cambria"/>
+          <w:sz w:val="24"/>
+          <w:szCs w:val="24"/>
+        </w:rPr>
+        <w:t xml:space="preserve"> </w:t>
+      </w:r>
+      <w:proofErr w:type="spellStart"/>
+      <w:r>
+        <w:rPr>
+          <w:rFonts w:ascii="Cambria" w:hAnsi="Cambria"/>
+          <w:sz w:val="24"/>
+          <w:szCs w:val="24"/>
+        </w:rPr>
+        <w:t>Nabasirye</w:t>
+      </w:r>
+      <w:proofErr w:type="spellEnd"/>
     </w:p>
     <w:p>
       <w:pPr>
@@ -2188,7 +2228,7 @@
               </wp:anchor>
             </w:drawing>
           </mc:Choice>
-          <mc:Fallback xmlns:w16sdtfl="http://schemas.microsoft.com/office/word/2024/wordml/sdtformatlock" xmlns:w16du="http://schemas.microsoft.com/office/word/2023/wordml/word16du" xmlns:oel="http://schemas.microsoft.com/office/2019/extlst">
+          <mc:Fallback xmlns:oel="http://schemas.microsoft.com/office/2019/extlst" xmlns:w16du="http://schemas.microsoft.com/office/word/2023/wordml/word16du" xmlns:w16sdtfl="http://schemas.microsoft.com/office/word/2024/wordml/sdtformatlock">
             <w:pict>
               <v:shape w14:anchorId="3B156E5C" id="Ink 4" o:spid="_x0000_s1026" type="#_x0000_t75" style="position:absolute;margin-left:681.95pt;margin-top:15.75pt;width:5pt;height:47.6pt;z-index:251660288;visibility:visible;mso-wrap-style:square;mso-wrap-distance-left:9pt;mso-wrap-distance-top:0;mso-wrap-distance-right:9pt;mso-wrap-distance-bottom:0;mso-position-horizontal:absolute;mso-position-horizontal-relative:text;mso-position-vertical:absolute;mso-position-vertical-relative:text" o:gfxdata="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">
                 <v:imagedata r:id="rId12" o:title=""/>
@@ -2326,8 +2366,16 @@
         <w:rPr>
           <w:rFonts w:ascii="Cambria" w:hAnsi="Cambria"/>
         </w:rPr>
-        <w:t>Jessy Solomon Kiyingi</w:t>
-      </w:r>
+        <w:t xml:space="preserve">Jessy Solomon </w:t>
+      </w:r>
+      <w:proofErr w:type="spellStart"/>
+      <w:r>
+        <w:rPr>
+          <w:rFonts w:ascii="Cambria" w:hAnsi="Cambria"/>
+        </w:rPr>
+        <w:t>Kiyingi</w:t>
+      </w:r>
+      <w:proofErr w:type="spellEnd"/>
     </w:p>
     <w:p>
       <w:pPr>
@@ -2382,8 +2430,16 @@
         <w:rPr>
           <w:rFonts w:ascii="Cambria" w:hAnsi="Cambria"/>
         </w:rPr>
-        <w:t>Jonah Akandwanaho</w:t>
-      </w:r>
+        <w:t xml:space="preserve">Jonah </w:t>
+      </w:r>
+      <w:proofErr w:type="spellStart"/>
+      <w:r>
+        <w:rPr>
+          <w:rFonts w:ascii="Cambria" w:hAnsi="Cambria"/>
+        </w:rPr>
+        <w:t>Akandwanaho</w:t>
+      </w:r>
+      <w:proofErr w:type="spellEnd"/>
     </w:p>
     <w:p>
       <w:pPr>
@@ -2537,8 +2593,36 @@
           <w:b/>
           <w:bCs/>
         </w:rPr>
-        <w:t>Dr. Peter Khisa Wakholi</w:t>
-      </w:r>
+        <w:t xml:space="preserve">Dr. Peter </w:t>
+      </w:r>
+      <w:proofErr w:type="spellStart"/>
+      <w:r>
+        <w:rPr>
+          <w:rFonts w:ascii="Cambria" w:hAnsi="Cambria"/>
+          <w:b/>
+          <w:bCs/>
+        </w:rPr>
+        <w:t>Khisa</w:t>
+      </w:r>
+      <w:proofErr w:type="spellEnd"/>
+      <w:r>
+        <w:rPr>
+          <w:rFonts w:ascii="Cambria" w:hAnsi="Cambria"/>
+          <w:b/>
+          <w:bCs/>
+        </w:rPr>
+        <w:t xml:space="preserve"> </w:t>
+      </w:r>
+      <w:proofErr w:type="spellStart"/>
+      <w:r>
+        <w:rPr>
+          <w:rFonts w:ascii="Cambria" w:hAnsi="Cambria"/>
+          <w:b/>
+          <w:bCs/>
+        </w:rPr>
+        <w:t>Wakholi</w:t>
+      </w:r>
+      <w:proofErr w:type="spellEnd"/>
       <w:r>
         <w:rPr>
           <w:rFonts w:ascii="Cambria" w:hAnsi="Cambria"/>
@@ -2761,14 +2845,25 @@
         </w:rPr>
         <w:t xml:space="preserve">stem (AITS) that meets the needs of our stakeholders. We still, in a special way, would like to thank our supervisor Dr. Peter </w:t>
       </w:r>
-      <w:r>
-        <w:rPr>
-          <w:rFonts w:ascii="Cambria" w:hAnsi="Cambria"/>
-          <w:sz w:val="24"/>
-          <w:szCs w:val="24"/>
-        </w:rPr>
-        <w:t xml:space="preserve">Khisa </w:t>
-      </w:r>
+      <w:proofErr w:type="spellStart"/>
+      <w:r>
+        <w:rPr>
+          <w:rFonts w:ascii="Cambria" w:hAnsi="Cambria"/>
+          <w:sz w:val="24"/>
+          <w:szCs w:val="24"/>
+        </w:rPr>
+        <w:t>Khisa</w:t>
+      </w:r>
+      <w:proofErr w:type="spellEnd"/>
+      <w:r>
+        <w:rPr>
+          <w:rFonts w:ascii="Cambria" w:hAnsi="Cambria"/>
+          <w:sz w:val="24"/>
+          <w:szCs w:val="24"/>
+        </w:rPr>
+        <w:t xml:space="preserve"> </w:t>
+      </w:r>
+      <w:proofErr w:type="spellStart"/>
       <w:r>
         <w:rPr>
           <w:rFonts w:ascii="Cambria" w:hAnsi="Cambria"/>
@@ -2777,6 +2872,7 @@
         </w:rPr>
         <w:t>Wakholi</w:t>
       </w:r>
+      <w:proofErr w:type="spellEnd"/>
       <w:r>
         <w:rPr>
           <w:rFonts w:ascii="Cambria" w:hAnsi="Cambria"/>
@@ -9214,6 +9310,7 @@
           <w:szCs w:val="22"/>
         </w:rPr>
       </w:pPr>
+      <w:proofErr w:type="spellStart"/>
       <w:r>
         <w:rPr>
           <w:b/>
@@ -9221,7 +9318,17 @@
           <w:sz w:val="22"/>
           <w:szCs w:val="22"/>
         </w:rPr>
-        <w:t xml:space="preserve">Pytest </w:t>
+        <w:t>Pytest</w:t>
+      </w:r>
+      <w:proofErr w:type="spellEnd"/>
+      <w:r>
+        <w:rPr>
+          <w:b/>
+          <w:bCs/>
+          <w:sz w:val="22"/>
+          <w:szCs w:val="22"/>
+        </w:rPr>
+        <w:t xml:space="preserve"> </w:t>
       </w:r>
       <w:r>
         <w:rPr>
@@ -13419,6 +13526,22 @@
         <w:t>User Stories</w:t>
       </w:r>
       <w:bookmarkEnd w:id="29"/>
+    </w:p>
+    <w:p>
+      <w:pPr>
+        <w:rPr>
+          <w:color w:val="0070C0"/>
+        </w:rPr>
+      </w:pPr>
+      <w:hyperlink r:id="rId13" w:history="1">
+        <w:r>
+          <w:rPr>
+            <w:rStyle w:val="Hyperlink"/>
+            <w:color w:val="0070C0"/>
+          </w:rPr>
+          <w:t>https://github.com/Jetlee-lab/GroupProject-Repo</w:t>
+        </w:r>
+      </w:hyperlink>
     </w:p>
     <w:p>
       <w:pPr>
@@ -13459,9 +13582,9 @@
             <o:lock v:ext="edit" aspectratio="t"/>
           </v:shapetype>
           <v:shape id="_x0000_i1025" type="#_x0000_t75" style="width:499.25pt;height:370.2pt" o:ole="">
-            <v:imagedata r:id="rId13" o:title=""/>
+            <v:imagedata r:id="rId14" o:title=""/>
           </v:shape>
-          <o:OLEObject Type="Embed" ProgID="Visio.Drawing.15" ShapeID="_x0000_i1025" DrawAspect="Content" ObjectID="_1801461121" r:id="rId14"/>
+          <o:OLEObject Type="Embed" ProgID="Visio.Drawing.15" ShapeID="_x0000_i1025" DrawAspect="Content" ObjectID="_1801462308" r:id="rId15"/>
         </w:object>
       </w:r>
     </w:p>
@@ -13536,21 +13659,41 @@
         <w:rPr>
           <w:b/>
           <w:bCs/>
-          <w:sz w:val="22"/>
-          <w:szCs w:val="22"/>
-        </w:rPr>
-      </w:pPr>
-      <w:r>
-        <w:rPr>
-          <w:b/>
-          <w:bCs/>
           <w:color w:val="FF0000"/>
           <w:sz w:val="22"/>
           <w:szCs w:val="22"/>
         </w:rPr>
-        <w:lastRenderedPageBreak/>
+      </w:pPr>
+      <w:r>
+        <w:rPr>
+          <w:b/>
+          <w:bCs/>
+          <w:color w:val="FF0000"/>
+          <w:sz w:val="22"/>
+          <w:szCs w:val="22"/>
+        </w:rPr>
         <w:t>USER STORIES CONCEPT</w:t>
       </w:r>
+    </w:p>
+    <w:p>
+      <w:pPr>
+        <w:rPr>
+          <w:color w:val="0070C0"/>
+          <w:sz w:val="22"/>
+          <w:szCs w:val="22"/>
+        </w:rPr>
+      </w:pPr>
+      <w:hyperlink r:id="rId16" w:history="1">
+        <w:r>
+          <w:rPr>
+            <w:rStyle w:val="Hyperlink"/>
+            <w:color w:val="0070C0"/>
+            <w:sz w:val="22"/>
+            <w:szCs w:val="22"/>
+          </w:rPr>
+          <w:t>https://github.com/Jetlee-lab/GroupProject-Repo</w:t>
+        </w:r>
+      </w:hyperlink>
     </w:p>
     <w:tbl>
       <w:tblPr>
@@ -14634,7 +14777,6 @@
       </w:pPr>
       <w:bookmarkStart w:id="30" w:name="_Toc190813357"/>
       <w:r>
-        <w:lastRenderedPageBreak/>
         <w:t>Functional Requirements</w:t>
       </w:r>
       <w:bookmarkEnd w:id="30"/>
@@ -14663,20 +14805,40 @@
     <w:p>
       <w:pPr>
         <w:rPr>
+          <w:color w:val="0070C0"/>
           <w:sz w:val="22"/>
           <w:szCs w:val="22"/>
         </w:rPr>
       </w:pPr>
-      <w:r>
+      <w:hyperlink r:id="rId17" w:history="1">
+        <w:r>
+          <w:rPr>
+            <w:rStyle w:val="Hyperlink"/>
+            <w:color w:val="0070C0"/>
+            <w:sz w:val="22"/>
+            <w:szCs w:val="22"/>
+          </w:rPr>
+          <w:t>https://github.com/Jetlee-lab/GroupProject-Repo</w:t>
+        </w:r>
+      </w:hyperlink>
+    </w:p>
+    <w:p>
+      <w:pPr>
         <w:rPr>
           <w:sz w:val="22"/>
           <w:szCs w:val="22"/>
         </w:rPr>
+      </w:pPr>
+      <w:r>
+        <w:rPr>
+          <w:sz w:val="22"/>
+          <w:szCs w:val="22"/>
+        </w:rPr>
         <w:object w:dxaOrig="21705" w:dyaOrig="15601" w14:anchorId="5913E21D">
           <v:shape id="_x0000_i1026" type="#_x0000_t75" style="width:522.35pt;height:446.95pt" o:ole="">
-            <v:imagedata r:id="rId15" o:title=""/>
+            <v:imagedata r:id="rId18" o:title=""/>
           </v:shape>
-          <o:OLEObject Type="Embed" ProgID="Visio.Drawing.15" ShapeID="_x0000_i1026" DrawAspect="Content" ObjectID="_1801461122" r:id="rId16"/>
+          <o:OLEObject Type="Embed" ProgID="Visio.Drawing.15" ShapeID="_x0000_i1026" DrawAspect="Content" ObjectID="_1801462309" r:id="rId19"/>
         </w:object>
       </w:r>
     </w:p>
@@ -14690,18 +14852,33 @@
       </w:pPr>
       <w:bookmarkStart w:id="31" w:name="_Toc190813358"/>
       <w:r>
-        <w:lastRenderedPageBreak/>
         <w:t>UML (Components) diagram.</w:t>
       </w:r>
       <w:bookmarkEnd w:id="31"/>
+    </w:p>
+    <w:p>
+      <w:pPr>
+        <w:rPr>
+          <w:color w:val="0070C0"/>
+        </w:rPr>
+      </w:pPr>
+      <w:hyperlink r:id="rId20" w:history="1">
+        <w:r>
+          <w:rPr>
+            <w:rStyle w:val="Hyperlink"/>
+            <w:color w:val="0070C0"/>
+          </w:rPr>
+          <w:t>https://github.com/Jetlee-lab/GroupProject-Repo</w:t>
+        </w:r>
+      </w:hyperlink>
     </w:p>
     <w:p>
       <w:r>
         <w:object w:dxaOrig="22021" w:dyaOrig="13740" w14:anchorId="69804610">
           <v:shape id="_x0000_i1027" type="#_x0000_t75" style="width:503.3pt;height:311.75pt" o:ole="">
-            <v:imagedata r:id="rId17" o:title=""/>
+            <v:imagedata r:id="rId21" o:title=""/>
           </v:shape>
-          <o:OLEObject Type="Embed" ProgID="Visio.Drawing.15" ShapeID="_x0000_i1027" DrawAspect="Content" ObjectID="_1801461123" r:id="rId18"/>
+          <o:OLEObject Type="Embed" ProgID="Visio.Drawing.15" ShapeID="_x0000_i1027" DrawAspect="Content" ObjectID="_1801462310" r:id="rId22"/>
         </w:object>
       </w:r>
     </w:p>
@@ -15543,7 +15720,7 @@
         </w:rPr>
         <w:t xml:space="preserve"> </w:t>
       </w:r>
-      <w:hyperlink r:id="rId19" w:history="1">
+      <w:hyperlink r:id="rId23" w:history="1">
         <w:r>
           <w:rPr>
             <w:rStyle w:val="Hyperlink"/>
@@ -15574,7 +15751,7 @@
         </w:rPr>
         <w:t xml:space="preserve">Agile Alliance. (2023). “Introduction to Agile Software Development.” Retrieved from: </w:t>
       </w:r>
-      <w:hyperlink r:id="rId20" w:history="1">
+      <w:hyperlink r:id="rId24" w:history="1">
         <w:r>
           <w:rPr>
             <w:rStyle w:val="Hyperlink"/>
@@ -17213,7 +17390,7 @@
       </w:pPr>
     </w:p>
     <w:sectPr>
-      <w:footerReference w:type="default" r:id="rId21"/>
+      <w:footerReference w:type="default" r:id="rId25"/>
       <w:pgSz w:w="12240" w:h="15840"/>
       <w:pgMar w:top="1440" w:right="1440" w:bottom="1440" w:left="1440" w:header="708" w:footer="708" w:gutter="0"/>
       <w:cols w:space="708"/>
@@ -23959,6 +24136,18 @@
       </w:tcPr>
     </w:tblStylePr>
   </w:style>
+  <w:style w:type="character" w:styleId="FollowedHyperlink">
+    <w:name w:val="FollowedHyperlink"/>
+    <w:basedOn w:val="DefaultParagraphFont"/>
+    <w:uiPriority w:val="99"/>
+    <w:semiHidden/>
+    <w:unhideWhenUsed/>
+    <w:rsid w:val="00A748D2"/>
+    <w:rPr>
+      <w:color w:val="B2B2B2" w:themeColor="followedHyperlink"/>
+      <w:u w:val="single"/>
+    </w:rPr>
+  </w:style>
 </w:styles>
 </file>
 
@@ -24082,6 +24271,7 @@
   </w:compat>
   <w:rsids>
     <w:rsidRoot w:val="00D61FC5"/>
+    <w:rsid w:val="001743AE"/>
     <w:rsid w:val="00223C29"/>
     <w:rsid w:val="00284614"/>
     <w:rsid w:val="003F702A"/>

</xml_diff>